<commit_message>
add literadio device info to protocol document
</commit_message>
<xml_diff>
--- a/Wiki/协议.docx
+++ b/Wiki/协议.docx
@@ -877,6 +877,12 @@
             <w:insideH w:val="single" w:color="auto" w:sz="4" w:space="0"/>
             <w:insideV w:val="single" w:color="auto" w:sz="4" w:space="0"/>
           </w:tblBorders>
+          <w:tblCellMar>
+            <w:top w:w="0" w:type="dxa"/>
+            <w:left w:w="108" w:type="dxa"/>
+            <w:bottom w:w="0" w:type="dxa"/>
+            <w:right w:w="108" w:type="dxa"/>
+          </w:tblCellMar>
         </w:tblPrEx>
         <w:tc>
           <w:tcPr>
@@ -4367,6 +4373,1794 @@
     <w:p>
       <w:pPr>
         <w:rPr>
+          <w:rFonts w:hint="eastAsia"/>
+          <w:lang w:val="en-US" w:eastAsia="zh-CN"/>
+        </w:rPr>
+      </w:pPr>
+      <w:r>
+        <w:rPr>
+          <w:rFonts w:hint="eastAsia"/>
+          <w:lang w:val="en-US" w:eastAsia="zh-CN"/>
+        </w:rPr>
+        <w:t>DEVICE_INFO_ID:0x5A</w:t>
+      </w:r>
+    </w:p>
+    <w:tbl>
+      <w:tblPr>
+        <w:tblStyle w:val="4"/>
+        <w:tblW w:w="0" w:type="auto"/>
+        <w:tblInd w:w="0" w:type="dxa"/>
+        <w:tblBorders>
+          <w:top w:val="single" w:color="auto" w:sz="4" w:space="0"/>
+          <w:left w:val="single" w:color="auto" w:sz="4" w:space="0"/>
+          <w:bottom w:val="single" w:color="auto" w:sz="4" w:space="0"/>
+          <w:right w:val="single" w:color="auto" w:sz="4" w:space="0"/>
+          <w:insideH w:val="single" w:color="auto" w:sz="4" w:space="0"/>
+          <w:insideV w:val="single" w:color="auto" w:sz="4" w:space="0"/>
+        </w:tblBorders>
+        <w:tblLayout w:type="autofit"/>
+        <w:tblCellMar>
+          <w:left w:w="108" w:type="dxa"/>
+          <w:right w:w="108" w:type="dxa"/>
+        </w:tblCellMar>
+      </w:tblPr>
+      <w:tblGrid>
+        <w:gridCol w:w="1060"/>
+        <w:gridCol w:w="1059"/>
+        <w:gridCol w:w="1060"/>
+        <w:gridCol w:w="1060"/>
+        <w:gridCol w:w="1060"/>
+        <w:gridCol w:w="1060"/>
+        <w:gridCol w:w="1102"/>
+        <w:gridCol w:w="1061"/>
+      </w:tblGrid>
+      <w:tr>
+        <w:tblPrEx>
+          <w:tblBorders>
+            <w:top w:val="single" w:color="auto" w:sz="4" w:space="0"/>
+            <w:left w:val="single" w:color="auto" w:sz="4" w:space="0"/>
+            <w:bottom w:val="single" w:color="auto" w:sz="4" w:space="0"/>
+            <w:right w:val="single" w:color="auto" w:sz="4" w:space="0"/>
+            <w:insideH w:val="single" w:color="auto" w:sz="4" w:space="0"/>
+            <w:insideV w:val="single" w:color="auto" w:sz="4" w:space="0"/>
+          </w:tblBorders>
+          <w:tblCellMar>
+            <w:left w:w="108" w:type="dxa"/>
+            <w:right w:w="108" w:type="dxa"/>
+          </w:tblCellMar>
+        </w:tblPrEx>
+        <w:tc>
+          <w:tcPr>
+            <w:tcW w:w="1060" w:type="dxa"/>
+          </w:tcPr>
+          <w:p>
+            <w:pPr>
+              <w:rPr>
+                <w:rFonts w:hint="default"/>
+                <w:vertAlign w:val="baseline"/>
+                <w:lang w:val="en-US" w:eastAsia="zh-CN"/>
+              </w:rPr>
+            </w:pPr>
+            <w:r>
+              <w:rPr>
+                <w:rFonts w:hint="eastAsia"/>
+                <w:vertAlign w:val="baseline"/>
+                <w:lang w:val="en-US" w:eastAsia="zh-CN"/>
+              </w:rPr>
+              <w:t>0</w:t>
+            </w:r>
+          </w:p>
+        </w:tc>
+        <w:tc>
+          <w:tcPr>
+            <w:tcW w:w="1059" w:type="dxa"/>
+          </w:tcPr>
+          <w:p>
+            <w:pPr>
+              <w:rPr>
+                <w:rFonts w:hint="default"/>
+                <w:vertAlign w:val="baseline"/>
+                <w:lang w:val="en-US" w:eastAsia="zh-CN"/>
+              </w:rPr>
+            </w:pPr>
+            <w:r>
+              <w:rPr>
+                <w:rFonts w:hint="eastAsia"/>
+                <w:vertAlign w:val="baseline"/>
+                <w:lang w:val="en-US" w:eastAsia="zh-CN"/>
+              </w:rPr>
+              <w:t>1</w:t>
+            </w:r>
+          </w:p>
+        </w:tc>
+        <w:tc>
+          <w:tcPr>
+            <w:tcW w:w="1060" w:type="dxa"/>
+          </w:tcPr>
+          <w:p>
+            <w:pPr>
+              <w:rPr>
+                <w:rFonts w:hint="default"/>
+                <w:vertAlign w:val="baseline"/>
+                <w:lang w:val="en-US" w:eastAsia="zh-CN"/>
+              </w:rPr>
+            </w:pPr>
+            <w:r>
+              <w:rPr>
+                <w:rFonts w:hint="eastAsia"/>
+                <w:vertAlign w:val="baseline"/>
+                <w:lang w:val="en-US" w:eastAsia="zh-CN"/>
+              </w:rPr>
+              <w:t>2</w:t>
+            </w:r>
+          </w:p>
+        </w:tc>
+        <w:tc>
+          <w:tcPr>
+            <w:tcW w:w="1060" w:type="dxa"/>
+          </w:tcPr>
+          <w:p>
+            <w:pPr>
+              <w:rPr>
+                <w:rFonts w:hint="default"/>
+                <w:vertAlign w:val="baseline"/>
+                <w:lang w:val="en-US" w:eastAsia="zh-CN"/>
+              </w:rPr>
+            </w:pPr>
+            <w:r>
+              <w:rPr>
+                <w:rFonts w:hint="eastAsia"/>
+                <w:vertAlign w:val="baseline"/>
+                <w:lang w:val="en-US" w:eastAsia="zh-CN"/>
+              </w:rPr>
+              <w:t>3</w:t>
+            </w:r>
+          </w:p>
+        </w:tc>
+        <w:tc>
+          <w:tcPr>
+            <w:tcW w:w="1060" w:type="dxa"/>
+          </w:tcPr>
+          <w:p>
+            <w:pPr>
+              <w:rPr>
+                <w:rFonts w:hint="default"/>
+                <w:vertAlign w:val="baseline"/>
+                <w:lang w:val="en-US" w:eastAsia="zh-CN"/>
+              </w:rPr>
+            </w:pPr>
+            <w:r>
+              <w:rPr>
+                <w:rFonts w:hint="eastAsia"/>
+                <w:vertAlign w:val="baseline"/>
+                <w:lang w:val="en-US" w:eastAsia="zh-CN"/>
+              </w:rPr>
+              <w:t>4</w:t>
+            </w:r>
+          </w:p>
+        </w:tc>
+        <w:tc>
+          <w:tcPr>
+            <w:tcW w:w="1060" w:type="dxa"/>
+          </w:tcPr>
+          <w:p>
+            <w:pPr>
+              <w:rPr>
+                <w:rFonts w:hint="default"/>
+                <w:vertAlign w:val="baseline"/>
+                <w:lang w:val="en-US" w:eastAsia="zh-CN"/>
+              </w:rPr>
+            </w:pPr>
+            <w:r>
+              <w:rPr>
+                <w:rFonts w:hint="eastAsia"/>
+                <w:vertAlign w:val="baseline"/>
+                <w:lang w:val="en-US" w:eastAsia="zh-CN"/>
+              </w:rPr>
+              <w:t>5</w:t>
+            </w:r>
+          </w:p>
+        </w:tc>
+        <w:tc>
+          <w:tcPr>
+            <w:tcW w:w="1102" w:type="dxa"/>
+          </w:tcPr>
+          <w:p>
+            <w:pPr>
+              <w:rPr>
+                <w:rFonts w:hint="default"/>
+                <w:vertAlign w:val="baseline"/>
+                <w:lang w:val="en-US" w:eastAsia="zh-CN"/>
+              </w:rPr>
+            </w:pPr>
+            <w:r>
+              <w:rPr>
+                <w:rFonts w:hint="eastAsia"/>
+                <w:vertAlign w:val="baseline"/>
+                <w:lang w:val="en-US" w:eastAsia="zh-CN"/>
+              </w:rPr>
+              <w:t>6</w:t>
+            </w:r>
+          </w:p>
+        </w:tc>
+        <w:tc>
+          <w:tcPr>
+            <w:tcW w:w="1061" w:type="dxa"/>
+          </w:tcPr>
+          <w:p>
+            <w:pPr>
+              <w:rPr>
+                <w:rFonts w:hint="default"/>
+                <w:vertAlign w:val="baseline"/>
+                <w:lang w:val="en-US" w:eastAsia="zh-CN"/>
+              </w:rPr>
+            </w:pPr>
+            <w:r>
+              <w:rPr>
+                <w:rFonts w:hint="eastAsia"/>
+                <w:vertAlign w:val="baseline"/>
+                <w:lang w:val="en-US" w:eastAsia="zh-CN"/>
+              </w:rPr>
+              <w:t>7</w:t>
+            </w:r>
+          </w:p>
+        </w:tc>
+      </w:tr>
+      <w:tr>
+        <w:tblPrEx>
+          <w:tblBorders>
+            <w:top w:val="single" w:color="auto" w:sz="4" w:space="0"/>
+            <w:left w:val="single" w:color="auto" w:sz="4" w:space="0"/>
+            <w:bottom w:val="single" w:color="auto" w:sz="4" w:space="0"/>
+            <w:right w:val="single" w:color="auto" w:sz="4" w:space="0"/>
+            <w:insideH w:val="single" w:color="auto" w:sz="4" w:space="0"/>
+            <w:insideV w:val="single" w:color="auto" w:sz="4" w:space="0"/>
+          </w:tblBorders>
+          <w:tblCellMar>
+            <w:left w:w="108" w:type="dxa"/>
+            <w:right w:w="108" w:type="dxa"/>
+          </w:tblCellMar>
+        </w:tblPrEx>
+        <w:tc>
+          <w:tcPr>
+            <w:tcW w:w="1060" w:type="dxa"/>
+          </w:tcPr>
+          <w:p>
+            <w:pPr>
+              <w:rPr>
+                <w:rFonts w:hint="default"/>
+                <w:vertAlign w:val="baseline"/>
+                <w:lang w:val="en-US" w:eastAsia="zh-CN"/>
+              </w:rPr>
+            </w:pPr>
+            <w:r>
+              <w:rPr>
+                <w:rFonts w:hint="eastAsia"/>
+                <w:vertAlign w:val="baseline"/>
+                <w:lang w:val="en-US" w:eastAsia="zh-CN"/>
+              </w:rPr>
+              <w:t>0x5a</w:t>
+            </w:r>
+          </w:p>
+        </w:tc>
+        <w:tc>
+          <w:tcPr>
+            <w:tcW w:w="1059" w:type="dxa"/>
+          </w:tcPr>
+          <w:p>
+            <w:pPr>
+              <w:rPr>
+                <w:rFonts w:hint="default"/>
+                <w:vertAlign w:val="baseline"/>
+                <w:lang w:val="en-US" w:eastAsia="zh-CN"/>
+              </w:rPr>
+            </w:pPr>
+            <w:r>
+              <w:rPr>
+                <w:rFonts w:hint="eastAsia"/>
+                <w:vertAlign w:val="baseline"/>
+                <w:lang w:val="en-US" w:eastAsia="zh-CN"/>
+              </w:rPr>
+              <w:t>预留</w:t>
+            </w:r>
+            <w:bookmarkStart w:id="0" w:name="_GoBack"/>
+            <w:bookmarkEnd w:id="0"/>
+          </w:p>
+        </w:tc>
+        <w:tc>
+          <w:tcPr>
+            <w:tcW w:w="1060" w:type="dxa"/>
+          </w:tcPr>
+          <w:p>
+            <w:pPr>
+              <w:rPr>
+                <w:rFonts w:hint="default"/>
+                <w:vertAlign w:val="baseline"/>
+                <w:lang w:val="en-US" w:eastAsia="zh-CN"/>
+              </w:rPr>
+            </w:pPr>
+            <w:r>
+              <w:rPr>
+                <w:rFonts w:hint="eastAsia"/>
+                <w:vertAlign w:val="baseline"/>
+                <w:lang w:val="en-US" w:eastAsia="zh-CN"/>
+              </w:rPr>
+              <w:t>遥控器型号</w:t>
+            </w:r>
+          </w:p>
+        </w:tc>
+        <w:tc>
+          <w:tcPr>
+            <w:tcW w:w="1060" w:type="dxa"/>
+          </w:tcPr>
+          <w:p>
+            <w:pPr>
+              <w:rPr>
+                <w:rFonts w:hint="default"/>
+                <w:vertAlign w:val="baseline"/>
+                <w:lang w:val="en-US" w:eastAsia="zh-CN"/>
+              </w:rPr>
+            </w:pPr>
+            <w:r>
+              <w:rPr>
+                <w:rFonts w:hint="eastAsia"/>
+                <w:vertAlign w:val="baseline"/>
+                <w:lang w:val="en-US" w:eastAsia="zh-CN"/>
+              </w:rPr>
+              <w:t>内置射频模块型号</w:t>
+            </w:r>
+          </w:p>
+        </w:tc>
+        <w:tc>
+          <w:tcPr>
+            <w:tcW w:w="1060" w:type="dxa"/>
+          </w:tcPr>
+          <w:p>
+            <w:pPr>
+              <w:rPr>
+                <w:rFonts w:hint="default"/>
+                <w:vertAlign w:val="baseline"/>
+                <w:lang w:val="en-US" w:eastAsia="zh-CN"/>
+              </w:rPr>
+            </w:pPr>
+            <w:r>
+              <w:rPr>
+                <w:rFonts w:hint="eastAsia"/>
+                <w:vertAlign w:val="baseline"/>
+                <w:lang w:val="en-US" w:eastAsia="zh-CN"/>
+              </w:rPr>
+              <w:t>外壳左右手油门杆</w:t>
+            </w:r>
+          </w:p>
+        </w:tc>
+        <w:tc>
+          <w:tcPr>
+            <w:tcW w:w="3223" w:type="dxa"/>
+            <w:gridSpan w:val="3"/>
+          </w:tcPr>
+          <w:p>
+            <w:pPr>
+              <w:rPr>
+                <w:rFonts w:hint="default"/>
+                <w:vertAlign w:val="baseline"/>
+                <w:lang w:val="en-US" w:eastAsia="zh-CN"/>
+              </w:rPr>
+            </w:pPr>
+            <w:r>
+              <w:rPr>
+                <w:rFonts w:hint="eastAsia"/>
+                <w:vertAlign w:val="baseline"/>
+                <w:lang w:val="en-US" w:eastAsia="zh-CN"/>
+              </w:rPr>
+              <w:t>硬件版本（x.x.x）</w:t>
+            </w:r>
+          </w:p>
+        </w:tc>
+      </w:tr>
+      <w:tr>
+        <w:tblPrEx>
+          <w:tblBorders>
+            <w:top w:val="single" w:color="auto" w:sz="4" w:space="0"/>
+            <w:left w:val="single" w:color="auto" w:sz="4" w:space="0"/>
+            <w:bottom w:val="single" w:color="auto" w:sz="4" w:space="0"/>
+            <w:right w:val="single" w:color="auto" w:sz="4" w:space="0"/>
+            <w:insideH w:val="single" w:color="auto" w:sz="4" w:space="0"/>
+            <w:insideV w:val="single" w:color="auto" w:sz="4" w:space="0"/>
+          </w:tblBorders>
+          <w:tblCellMar>
+            <w:left w:w="108" w:type="dxa"/>
+            <w:right w:w="108" w:type="dxa"/>
+          </w:tblCellMar>
+        </w:tblPrEx>
+        <w:tc>
+          <w:tcPr>
+            <w:tcW w:w="1060" w:type="dxa"/>
+          </w:tcPr>
+          <w:p>
+            <w:pPr>
+              <w:rPr>
+                <w:rFonts w:hint="default"/>
+                <w:vertAlign w:val="baseline"/>
+                <w:lang w:val="en-US" w:eastAsia="zh-CN"/>
+              </w:rPr>
+            </w:pPr>
+            <w:r>
+              <w:rPr>
+                <w:rFonts w:hint="eastAsia"/>
+                <w:vertAlign w:val="baseline"/>
+                <w:lang w:val="en-US" w:eastAsia="zh-CN"/>
+              </w:rPr>
+              <w:t>8</w:t>
+            </w:r>
+          </w:p>
+        </w:tc>
+        <w:tc>
+          <w:tcPr>
+            <w:tcW w:w="1059" w:type="dxa"/>
+          </w:tcPr>
+          <w:p>
+            <w:pPr>
+              <w:rPr>
+                <w:rFonts w:hint="default"/>
+                <w:vertAlign w:val="baseline"/>
+                <w:lang w:val="en-US" w:eastAsia="zh-CN"/>
+              </w:rPr>
+            </w:pPr>
+            <w:r>
+              <w:rPr>
+                <w:rFonts w:hint="eastAsia"/>
+                <w:vertAlign w:val="baseline"/>
+                <w:lang w:val="en-US" w:eastAsia="zh-CN"/>
+              </w:rPr>
+              <w:t>9</w:t>
+            </w:r>
+          </w:p>
+        </w:tc>
+        <w:tc>
+          <w:tcPr>
+            <w:tcW w:w="1060" w:type="dxa"/>
+          </w:tcPr>
+          <w:p>
+            <w:pPr>
+              <w:rPr>
+                <w:rFonts w:hint="default"/>
+                <w:vertAlign w:val="baseline"/>
+                <w:lang w:val="en-US" w:eastAsia="zh-CN"/>
+              </w:rPr>
+            </w:pPr>
+            <w:r>
+              <w:rPr>
+                <w:rFonts w:hint="eastAsia"/>
+                <w:vertAlign w:val="baseline"/>
+                <w:lang w:val="en-US" w:eastAsia="zh-CN"/>
+              </w:rPr>
+              <w:t>10</w:t>
+            </w:r>
+          </w:p>
+        </w:tc>
+        <w:tc>
+          <w:tcPr>
+            <w:tcW w:w="1060" w:type="dxa"/>
+          </w:tcPr>
+          <w:p>
+            <w:pPr>
+              <w:rPr>
+                <w:rFonts w:hint="default"/>
+                <w:vertAlign w:val="baseline"/>
+                <w:lang w:val="en-US" w:eastAsia="zh-CN"/>
+              </w:rPr>
+            </w:pPr>
+            <w:r>
+              <w:rPr>
+                <w:rFonts w:hint="eastAsia"/>
+                <w:vertAlign w:val="baseline"/>
+                <w:lang w:val="en-US" w:eastAsia="zh-CN"/>
+              </w:rPr>
+              <w:t>11</w:t>
+            </w:r>
+          </w:p>
+        </w:tc>
+        <w:tc>
+          <w:tcPr>
+            <w:tcW w:w="1060" w:type="dxa"/>
+          </w:tcPr>
+          <w:p>
+            <w:pPr>
+              <w:rPr>
+                <w:rFonts w:hint="default"/>
+                <w:vertAlign w:val="baseline"/>
+                <w:lang w:val="en-US" w:eastAsia="zh-CN"/>
+              </w:rPr>
+            </w:pPr>
+            <w:r>
+              <w:rPr>
+                <w:rFonts w:hint="eastAsia"/>
+                <w:vertAlign w:val="baseline"/>
+                <w:lang w:val="en-US" w:eastAsia="zh-CN"/>
+              </w:rPr>
+              <w:t>12</w:t>
+            </w:r>
+          </w:p>
+        </w:tc>
+        <w:tc>
+          <w:tcPr>
+            <w:tcW w:w="1060" w:type="dxa"/>
+          </w:tcPr>
+          <w:p>
+            <w:pPr>
+              <w:rPr>
+                <w:rFonts w:hint="default"/>
+                <w:vertAlign w:val="baseline"/>
+                <w:lang w:val="en-US" w:eastAsia="zh-CN"/>
+              </w:rPr>
+            </w:pPr>
+            <w:r>
+              <w:rPr>
+                <w:rFonts w:hint="eastAsia"/>
+                <w:vertAlign w:val="baseline"/>
+                <w:lang w:val="en-US" w:eastAsia="zh-CN"/>
+              </w:rPr>
+              <w:t>13</w:t>
+            </w:r>
+          </w:p>
+        </w:tc>
+        <w:tc>
+          <w:tcPr>
+            <w:tcW w:w="1102" w:type="dxa"/>
+          </w:tcPr>
+          <w:p>
+            <w:pPr>
+              <w:rPr>
+                <w:rFonts w:hint="default"/>
+                <w:vertAlign w:val="baseline"/>
+                <w:lang w:val="en-US" w:eastAsia="zh-CN"/>
+              </w:rPr>
+            </w:pPr>
+            <w:r>
+              <w:rPr>
+                <w:rFonts w:hint="eastAsia"/>
+                <w:vertAlign w:val="baseline"/>
+                <w:lang w:val="en-US" w:eastAsia="zh-CN"/>
+              </w:rPr>
+              <w:t>14</w:t>
+            </w:r>
+          </w:p>
+        </w:tc>
+        <w:tc>
+          <w:tcPr>
+            <w:tcW w:w="1061" w:type="dxa"/>
+          </w:tcPr>
+          <w:p>
+            <w:pPr>
+              <w:rPr>
+                <w:rFonts w:hint="default"/>
+                <w:vertAlign w:val="baseline"/>
+                <w:lang w:val="en-US" w:eastAsia="zh-CN"/>
+              </w:rPr>
+            </w:pPr>
+            <w:r>
+              <w:rPr>
+                <w:rFonts w:hint="eastAsia"/>
+                <w:vertAlign w:val="baseline"/>
+                <w:lang w:val="en-US" w:eastAsia="zh-CN"/>
+              </w:rPr>
+              <w:t>15</w:t>
+            </w:r>
+          </w:p>
+        </w:tc>
+      </w:tr>
+      <w:tr>
+        <w:tblPrEx>
+          <w:tblBorders>
+            <w:top w:val="single" w:color="auto" w:sz="4" w:space="0"/>
+            <w:left w:val="single" w:color="auto" w:sz="4" w:space="0"/>
+            <w:bottom w:val="single" w:color="auto" w:sz="4" w:space="0"/>
+            <w:right w:val="single" w:color="auto" w:sz="4" w:space="0"/>
+            <w:insideH w:val="single" w:color="auto" w:sz="4" w:space="0"/>
+            <w:insideV w:val="single" w:color="auto" w:sz="4" w:space="0"/>
+          </w:tblBorders>
+          <w:tblCellMar>
+            <w:left w:w="108" w:type="dxa"/>
+            <w:right w:w="108" w:type="dxa"/>
+          </w:tblCellMar>
+        </w:tblPrEx>
+        <w:tc>
+          <w:tcPr>
+            <w:tcW w:w="3179" w:type="dxa"/>
+            <w:gridSpan w:val="3"/>
+          </w:tcPr>
+          <w:p>
+            <w:pPr>
+              <w:rPr>
+                <w:rFonts w:hint="default"/>
+                <w:vertAlign w:val="baseline"/>
+                <w:lang w:val="en-US" w:eastAsia="zh-CN"/>
+              </w:rPr>
+            </w:pPr>
+            <w:r>
+              <w:rPr>
+                <w:rFonts w:hint="eastAsia"/>
+                <w:vertAlign w:val="baseline"/>
+                <w:lang w:val="en-US" w:eastAsia="zh-CN"/>
+              </w:rPr>
+              <w:t>软件版本（x.x.x）</w:t>
+            </w:r>
+          </w:p>
+        </w:tc>
+        <w:tc>
+          <w:tcPr>
+            <w:tcW w:w="1060" w:type="dxa"/>
+          </w:tcPr>
+          <w:p>
+            <w:pPr>
+              <w:rPr>
+                <w:rFonts w:hint="eastAsia"/>
+                <w:vertAlign w:val="baseline"/>
+                <w:lang w:val="en-US" w:eastAsia="zh-CN"/>
+              </w:rPr>
+            </w:pPr>
+          </w:p>
+        </w:tc>
+        <w:tc>
+          <w:tcPr>
+            <w:tcW w:w="1060" w:type="dxa"/>
+          </w:tcPr>
+          <w:p>
+            <w:pPr>
+              <w:rPr>
+                <w:rFonts w:hint="eastAsia"/>
+                <w:vertAlign w:val="baseline"/>
+                <w:lang w:val="en-US" w:eastAsia="zh-CN"/>
+              </w:rPr>
+            </w:pPr>
+          </w:p>
+        </w:tc>
+        <w:tc>
+          <w:tcPr>
+            <w:tcW w:w="1060" w:type="dxa"/>
+          </w:tcPr>
+          <w:p>
+            <w:pPr>
+              <w:rPr>
+                <w:rFonts w:hint="eastAsia"/>
+                <w:vertAlign w:val="baseline"/>
+                <w:lang w:val="en-US" w:eastAsia="zh-CN"/>
+              </w:rPr>
+            </w:pPr>
+          </w:p>
+        </w:tc>
+        <w:tc>
+          <w:tcPr>
+            <w:tcW w:w="2163" w:type="dxa"/>
+            <w:gridSpan w:val="2"/>
+          </w:tcPr>
+          <w:p>
+            <w:pPr>
+              <w:rPr>
+                <w:rFonts w:hint="default"/>
+                <w:vertAlign w:val="baseline"/>
+                <w:lang w:val="en-US" w:eastAsia="zh-CN"/>
+              </w:rPr>
+            </w:pPr>
+            <w:r>
+              <w:rPr>
+                <w:rFonts w:hint="eastAsia"/>
+                <w:vertAlign w:val="baseline"/>
+                <w:lang w:val="en-US" w:eastAsia="zh-CN"/>
+              </w:rPr>
+              <w:t>CheckSum</w:t>
+            </w:r>
+          </w:p>
+        </w:tc>
+      </w:tr>
+    </w:tbl>
+    <w:p>
+      <w:pPr>
+        <w:rPr>
+          <w:rFonts w:hint="eastAsia"/>
+          <w:lang w:val="en-US" w:eastAsia="zh-CN"/>
+        </w:rPr>
+      </w:pPr>
+    </w:p>
+    <w:p>
+      <w:pPr>
+        <w:rPr>
+          <w:rFonts w:hint="eastAsia"/>
+          <w:lang w:val="en-US" w:eastAsia="zh-CN"/>
+        </w:rPr>
+      </w:pPr>
+      <w:r>
+        <w:rPr>
+          <w:rFonts w:hint="eastAsia"/>
+          <w:lang w:val="en-US" w:eastAsia="zh-CN"/>
+        </w:rPr>
+        <w:t>遥控器型号：</w:t>
+      </w:r>
+    </w:p>
+    <w:tbl>
+      <w:tblPr>
+        <w:tblStyle w:val="4"/>
+        <w:tblW w:w="0" w:type="auto"/>
+        <w:tblInd w:w="0" w:type="dxa"/>
+        <w:tblBorders>
+          <w:top w:val="single" w:color="auto" w:sz="4" w:space="0"/>
+          <w:left w:val="single" w:color="auto" w:sz="4" w:space="0"/>
+          <w:bottom w:val="single" w:color="auto" w:sz="4" w:space="0"/>
+          <w:right w:val="single" w:color="auto" w:sz="4" w:space="0"/>
+          <w:insideH w:val="single" w:color="auto" w:sz="4" w:space="0"/>
+          <w:insideV w:val="single" w:color="auto" w:sz="4" w:space="0"/>
+        </w:tblBorders>
+        <w:tblLayout w:type="autofit"/>
+        <w:tblCellMar>
+          <w:left w:w="108" w:type="dxa"/>
+          <w:right w:w="108" w:type="dxa"/>
+        </w:tblCellMar>
+      </w:tblPr>
+      <w:tblGrid>
+        <w:gridCol w:w="4261"/>
+        <w:gridCol w:w="4261"/>
+      </w:tblGrid>
+      <w:tr>
+        <w:tblPrEx>
+          <w:tblBorders>
+            <w:top w:val="single" w:color="auto" w:sz="4" w:space="0"/>
+            <w:left w:val="single" w:color="auto" w:sz="4" w:space="0"/>
+            <w:bottom w:val="single" w:color="auto" w:sz="4" w:space="0"/>
+            <w:right w:val="single" w:color="auto" w:sz="4" w:space="0"/>
+            <w:insideH w:val="single" w:color="auto" w:sz="4" w:space="0"/>
+            <w:insideV w:val="single" w:color="auto" w:sz="4" w:space="0"/>
+          </w:tblBorders>
+          <w:tblCellMar>
+            <w:left w:w="108" w:type="dxa"/>
+            <w:right w:w="108" w:type="dxa"/>
+          </w:tblCellMar>
+        </w:tblPrEx>
+        <w:tc>
+          <w:tcPr>
+            <w:tcW w:w="4261" w:type="dxa"/>
+          </w:tcPr>
+          <w:p>
+            <w:pPr>
+              <w:rPr>
+                <w:rFonts w:hint="default"/>
+                <w:vertAlign w:val="baseline"/>
+                <w:lang w:val="en-US" w:eastAsia="zh-CN"/>
+              </w:rPr>
+            </w:pPr>
+            <w:r>
+              <w:rPr>
+                <w:rFonts w:hint="eastAsia"/>
+                <w:vertAlign w:val="baseline"/>
+                <w:lang w:val="en-US" w:eastAsia="zh-CN"/>
+              </w:rPr>
+              <w:t>编号</w:t>
+            </w:r>
+          </w:p>
+        </w:tc>
+        <w:tc>
+          <w:tcPr>
+            <w:tcW w:w="4261" w:type="dxa"/>
+          </w:tcPr>
+          <w:p>
+            <w:pPr>
+              <w:rPr>
+                <w:rFonts w:hint="default"/>
+                <w:vertAlign w:val="baseline"/>
+                <w:lang w:val="en-US" w:eastAsia="zh-CN"/>
+              </w:rPr>
+            </w:pPr>
+            <w:r>
+              <w:rPr>
+                <w:rFonts w:hint="eastAsia"/>
+                <w:vertAlign w:val="baseline"/>
+                <w:lang w:val="en-US" w:eastAsia="zh-CN"/>
+              </w:rPr>
+              <w:t>遥控器型号</w:t>
+            </w:r>
+          </w:p>
+        </w:tc>
+      </w:tr>
+      <w:tr>
+        <w:tblPrEx>
+          <w:tblBorders>
+            <w:top w:val="single" w:color="auto" w:sz="4" w:space="0"/>
+            <w:left w:val="single" w:color="auto" w:sz="4" w:space="0"/>
+            <w:bottom w:val="single" w:color="auto" w:sz="4" w:space="0"/>
+            <w:right w:val="single" w:color="auto" w:sz="4" w:space="0"/>
+            <w:insideH w:val="single" w:color="auto" w:sz="4" w:space="0"/>
+            <w:insideV w:val="single" w:color="auto" w:sz="4" w:space="0"/>
+          </w:tblBorders>
+          <w:tblCellMar>
+            <w:left w:w="108" w:type="dxa"/>
+            <w:right w:w="108" w:type="dxa"/>
+          </w:tblCellMar>
+        </w:tblPrEx>
+        <w:tc>
+          <w:tcPr>
+            <w:tcW w:w="4261" w:type="dxa"/>
+          </w:tcPr>
+          <w:p>
+            <w:pPr>
+              <w:rPr>
+                <w:rFonts w:hint="default"/>
+                <w:vertAlign w:val="baseline"/>
+                <w:lang w:val="en-US" w:eastAsia="zh-CN"/>
+              </w:rPr>
+            </w:pPr>
+            <w:r>
+              <w:rPr>
+                <w:rFonts w:hint="eastAsia"/>
+                <w:vertAlign w:val="baseline"/>
+                <w:lang w:val="en-US" w:eastAsia="zh-CN"/>
+              </w:rPr>
+              <w:t>0x00</w:t>
+            </w:r>
+          </w:p>
+        </w:tc>
+        <w:tc>
+          <w:tcPr>
+            <w:tcW w:w="4261" w:type="dxa"/>
+          </w:tcPr>
+          <w:p>
+            <w:pPr>
+              <w:rPr>
+                <w:rFonts w:hint="default"/>
+                <w:vertAlign w:val="baseline"/>
+                <w:lang w:val="en-US" w:eastAsia="zh-CN"/>
+              </w:rPr>
+            </w:pPr>
+            <w:r>
+              <w:rPr>
+                <w:rFonts w:hint="eastAsia"/>
+                <w:vertAlign w:val="baseline"/>
+                <w:lang w:val="en-US" w:eastAsia="zh-CN"/>
+              </w:rPr>
+              <w:t>Unknown</w:t>
+            </w:r>
+          </w:p>
+        </w:tc>
+      </w:tr>
+      <w:tr>
+        <w:tblPrEx>
+          <w:tblBorders>
+            <w:top w:val="single" w:color="auto" w:sz="4" w:space="0"/>
+            <w:left w:val="single" w:color="auto" w:sz="4" w:space="0"/>
+            <w:bottom w:val="single" w:color="auto" w:sz="4" w:space="0"/>
+            <w:right w:val="single" w:color="auto" w:sz="4" w:space="0"/>
+            <w:insideH w:val="single" w:color="auto" w:sz="4" w:space="0"/>
+            <w:insideV w:val="single" w:color="auto" w:sz="4" w:space="0"/>
+          </w:tblBorders>
+          <w:tblCellMar>
+            <w:left w:w="108" w:type="dxa"/>
+            <w:right w:w="108" w:type="dxa"/>
+          </w:tblCellMar>
+        </w:tblPrEx>
+        <w:tc>
+          <w:tcPr>
+            <w:tcW w:w="4261" w:type="dxa"/>
+          </w:tcPr>
+          <w:p>
+            <w:pPr>
+              <w:rPr>
+                <w:rFonts w:hint="default"/>
+                <w:vertAlign w:val="baseline"/>
+                <w:lang w:val="en-US" w:eastAsia="zh-CN"/>
+              </w:rPr>
+            </w:pPr>
+            <w:r>
+              <w:rPr>
+                <w:rFonts w:hint="eastAsia"/>
+                <w:vertAlign w:val="baseline"/>
+                <w:lang w:val="en-US" w:eastAsia="zh-CN"/>
+              </w:rPr>
+              <w:t>0x01</w:t>
+            </w:r>
+          </w:p>
+        </w:tc>
+        <w:tc>
+          <w:tcPr>
+            <w:tcW w:w="4261" w:type="dxa"/>
+          </w:tcPr>
+          <w:p>
+            <w:pPr>
+              <w:rPr>
+                <w:rFonts w:hint="eastAsia"/>
+                <w:vertAlign w:val="baseline"/>
+                <w:lang w:val="en-US" w:eastAsia="zh-CN"/>
+              </w:rPr>
+            </w:pPr>
+            <w:r>
+              <w:rPr>
+                <w:rFonts w:hint="eastAsia"/>
+                <w:vertAlign w:val="baseline"/>
+                <w:lang w:val="en-US" w:eastAsia="zh-CN"/>
+              </w:rPr>
+              <w:t>LiteRadio 2 SE</w:t>
+            </w:r>
+          </w:p>
+        </w:tc>
+      </w:tr>
+      <w:tr>
+        <w:tblPrEx>
+          <w:tblBorders>
+            <w:top w:val="single" w:color="auto" w:sz="4" w:space="0"/>
+            <w:left w:val="single" w:color="auto" w:sz="4" w:space="0"/>
+            <w:bottom w:val="single" w:color="auto" w:sz="4" w:space="0"/>
+            <w:right w:val="single" w:color="auto" w:sz="4" w:space="0"/>
+            <w:insideH w:val="single" w:color="auto" w:sz="4" w:space="0"/>
+            <w:insideV w:val="single" w:color="auto" w:sz="4" w:space="0"/>
+          </w:tblBorders>
+          <w:tblCellMar>
+            <w:left w:w="108" w:type="dxa"/>
+            <w:right w:w="108" w:type="dxa"/>
+          </w:tblCellMar>
+        </w:tblPrEx>
+        <w:tc>
+          <w:tcPr>
+            <w:tcW w:w="4261" w:type="dxa"/>
+          </w:tcPr>
+          <w:p>
+            <w:pPr>
+              <w:rPr>
+                <w:rFonts w:hint="default"/>
+                <w:vertAlign w:val="baseline"/>
+                <w:lang w:val="en-US" w:eastAsia="zh-CN"/>
+              </w:rPr>
+            </w:pPr>
+            <w:r>
+              <w:rPr>
+                <w:rFonts w:hint="eastAsia"/>
+                <w:vertAlign w:val="baseline"/>
+                <w:lang w:val="en-US" w:eastAsia="zh-CN"/>
+              </w:rPr>
+              <w:t>0x02</w:t>
+            </w:r>
+          </w:p>
+        </w:tc>
+        <w:tc>
+          <w:tcPr>
+            <w:tcW w:w="4261" w:type="dxa"/>
+          </w:tcPr>
+          <w:p>
+            <w:pPr>
+              <w:rPr>
+                <w:rFonts w:hint="eastAsia"/>
+                <w:vertAlign w:val="baseline"/>
+                <w:lang w:val="en-US" w:eastAsia="zh-CN"/>
+              </w:rPr>
+            </w:pPr>
+            <w:r>
+              <w:rPr>
+                <w:rFonts w:hint="eastAsia"/>
+                <w:vertAlign w:val="baseline"/>
+                <w:lang w:val="en-US" w:eastAsia="zh-CN"/>
+              </w:rPr>
+              <w:t>LiteRadio 2 SE V2 (SX1280)</w:t>
+            </w:r>
+          </w:p>
+        </w:tc>
+      </w:tr>
+      <w:tr>
+        <w:tblPrEx>
+          <w:tblBorders>
+            <w:top w:val="single" w:color="auto" w:sz="4" w:space="0"/>
+            <w:left w:val="single" w:color="auto" w:sz="4" w:space="0"/>
+            <w:bottom w:val="single" w:color="auto" w:sz="4" w:space="0"/>
+            <w:right w:val="single" w:color="auto" w:sz="4" w:space="0"/>
+            <w:insideH w:val="single" w:color="auto" w:sz="4" w:space="0"/>
+            <w:insideV w:val="single" w:color="auto" w:sz="4" w:space="0"/>
+          </w:tblBorders>
+          <w:tblCellMar>
+            <w:left w:w="108" w:type="dxa"/>
+            <w:right w:w="108" w:type="dxa"/>
+          </w:tblCellMar>
+        </w:tblPrEx>
+        <w:tc>
+          <w:tcPr>
+            <w:tcW w:w="4261" w:type="dxa"/>
+          </w:tcPr>
+          <w:p>
+            <w:pPr>
+              <w:rPr>
+                <w:rFonts w:hint="default"/>
+                <w:vertAlign w:val="baseline"/>
+                <w:lang w:val="en-US" w:eastAsia="zh-CN"/>
+              </w:rPr>
+            </w:pPr>
+            <w:r>
+              <w:rPr>
+                <w:rFonts w:hint="eastAsia"/>
+                <w:vertAlign w:val="baseline"/>
+                <w:lang w:val="en-US" w:eastAsia="zh-CN"/>
+              </w:rPr>
+              <w:t>0x03</w:t>
+            </w:r>
+          </w:p>
+        </w:tc>
+        <w:tc>
+          <w:tcPr>
+            <w:tcW w:w="4261" w:type="dxa"/>
+          </w:tcPr>
+          <w:p>
+            <w:pPr>
+              <w:rPr>
+                <w:rFonts w:hint="eastAsia"/>
+                <w:vertAlign w:val="baseline"/>
+                <w:lang w:val="en-US" w:eastAsia="zh-CN"/>
+              </w:rPr>
+            </w:pPr>
+            <w:r>
+              <w:rPr>
+                <w:rFonts w:hint="eastAsia"/>
+                <w:vertAlign w:val="baseline"/>
+                <w:lang w:val="en-US" w:eastAsia="zh-CN"/>
+              </w:rPr>
+              <w:t>LiteRadio 2 SE V2 (CC2500)</w:t>
+            </w:r>
+          </w:p>
+        </w:tc>
+      </w:tr>
+      <w:tr>
+        <w:tblPrEx>
+          <w:tblBorders>
+            <w:top w:val="single" w:color="auto" w:sz="4" w:space="0"/>
+            <w:left w:val="single" w:color="auto" w:sz="4" w:space="0"/>
+            <w:bottom w:val="single" w:color="auto" w:sz="4" w:space="0"/>
+            <w:right w:val="single" w:color="auto" w:sz="4" w:space="0"/>
+            <w:insideH w:val="single" w:color="auto" w:sz="4" w:space="0"/>
+            <w:insideV w:val="single" w:color="auto" w:sz="4" w:space="0"/>
+          </w:tblBorders>
+          <w:tblCellMar>
+            <w:left w:w="108" w:type="dxa"/>
+            <w:right w:w="108" w:type="dxa"/>
+          </w:tblCellMar>
+        </w:tblPrEx>
+        <w:tc>
+          <w:tcPr>
+            <w:tcW w:w="4261" w:type="dxa"/>
+          </w:tcPr>
+          <w:p>
+            <w:pPr>
+              <w:rPr>
+                <w:rFonts w:hint="default"/>
+                <w:vertAlign w:val="baseline"/>
+                <w:lang w:val="en-US" w:eastAsia="zh-CN"/>
+              </w:rPr>
+            </w:pPr>
+            <w:r>
+              <w:rPr>
+                <w:rFonts w:hint="eastAsia"/>
+                <w:vertAlign w:val="baseline"/>
+                <w:lang w:val="en-US" w:eastAsia="zh-CN"/>
+              </w:rPr>
+              <w:t>0x04</w:t>
+            </w:r>
+          </w:p>
+        </w:tc>
+        <w:tc>
+          <w:tcPr>
+            <w:tcW w:w="4261" w:type="dxa"/>
+          </w:tcPr>
+          <w:p>
+            <w:pPr>
+              <w:rPr>
+                <w:rFonts w:hint="eastAsia"/>
+                <w:vertAlign w:val="baseline"/>
+                <w:lang w:val="en-US" w:eastAsia="zh-CN"/>
+              </w:rPr>
+            </w:pPr>
+            <w:r>
+              <w:rPr>
+                <w:rFonts w:hint="eastAsia"/>
+                <w:vertAlign w:val="baseline"/>
+                <w:lang w:val="en-US" w:eastAsia="zh-CN"/>
+              </w:rPr>
+              <w:t>LiteRadio 3 (SX1280)</w:t>
+            </w:r>
+          </w:p>
+        </w:tc>
+      </w:tr>
+      <w:tr>
+        <w:tblPrEx>
+          <w:tblBorders>
+            <w:top w:val="single" w:color="auto" w:sz="4" w:space="0"/>
+            <w:left w:val="single" w:color="auto" w:sz="4" w:space="0"/>
+            <w:bottom w:val="single" w:color="auto" w:sz="4" w:space="0"/>
+            <w:right w:val="single" w:color="auto" w:sz="4" w:space="0"/>
+            <w:insideH w:val="single" w:color="auto" w:sz="4" w:space="0"/>
+            <w:insideV w:val="single" w:color="auto" w:sz="4" w:space="0"/>
+          </w:tblBorders>
+        </w:tblPrEx>
+        <w:tc>
+          <w:tcPr>
+            <w:tcW w:w="4261" w:type="dxa"/>
+          </w:tcPr>
+          <w:p>
+            <w:pPr>
+              <w:rPr>
+                <w:rFonts w:hint="default"/>
+                <w:vertAlign w:val="baseline"/>
+                <w:lang w:val="en-US" w:eastAsia="zh-CN"/>
+              </w:rPr>
+            </w:pPr>
+            <w:r>
+              <w:rPr>
+                <w:rFonts w:hint="eastAsia"/>
+                <w:vertAlign w:val="baseline"/>
+                <w:lang w:val="en-US" w:eastAsia="zh-CN"/>
+              </w:rPr>
+              <w:t>0x05</w:t>
+            </w:r>
+          </w:p>
+        </w:tc>
+        <w:tc>
+          <w:tcPr>
+            <w:tcW w:w="4261" w:type="dxa"/>
+          </w:tcPr>
+          <w:p>
+            <w:pPr>
+              <w:rPr>
+                <w:rFonts w:hint="eastAsia"/>
+                <w:vertAlign w:val="baseline"/>
+                <w:lang w:val="en-US" w:eastAsia="zh-CN"/>
+              </w:rPr>
+            </w:pPr>
+            <w:r>
+              <w:rPr>
+                <w:rFonts w:hint="eastAsia"/>
+                <w:vertAlign w:val="baseline"/>
+                <w:lang w:val="en-US" w:eastAsia="zh-CN"/>
+              </w:rPr>
+              <w:t>LiteRadio 3 (CC2500)</w:t>
+            </w:r>
+          </w:p>
+        </w:tc>
+      </w:tr>
+      <w:tr>
+        <w:tblPrEx>
+          <w:tblBorders>
+            <w:top w:val="single" w:color="auto" w:sz="4" w:space="0"/>
+            <w:left w:val="single" w:color="auto" w:sz="4" w:space="0"/>
+            <w:bottom w:val="single" w:color="auto" w:sz="4" w:space="0"/>
+            <w:right w:val="single" w:color="auto" w:sz="4" w:space="0"/>
+            <w:insideH w:val="single" w:color="auto" w:sz="4" w:space="0"/>
+            <w:insideV w:val="single" w:color="auto" w:sz="4" w:space="0"/>
+          </w:tblBorders>
+          <w:tblCellMar>
+            <w:left w:w="108" w:type="dxa"/>
+            <w:right w:w="108" w:type="dxa"/>
+          </w:tblCellMar>
+        </w:tblPrEx>
+        <w:tc>
+          <w:tcPr>
+            <w:tcW w:w="4261" w:type="dxa"/>
+          </w:tcPr>
+          <w:p>
+            <w:pPr>
+              <w:rPr>
+                <w:rFonts w:hint="default"/>
+                <w:vertAlign w:val="baseline"/>
+                <w:lang w:val="en-US" w:eastAsia="zh-CN"/>
+              </w:rPr>
+            </w:pPr>
+            <w:r>
+              <w:rPr>
+                <w:rFonts w:hint="eastAsia"/>
+                <w:vertAlign w:val="baseline"/>
+                <w:lang w:val="en-US" w:eastAsia="zh-CN"/>
+              </w:rPr>
+              <w:t>其他</w:t>
+            </w:r>
+          </w:p>
+        </w:tc>
+        <w:tc>
+          <w:tcPr>
+            <w:tcW w:w="4261" w:type="dxa"/>
+          </w:tcPr>
+          <w:p>
+            <w:pPr>
+              <w:rPr>
+                <w:rFonts w:hint="default"/>
+                <w:vertAlign w:val="baseline"/>
+                <w:lang w:val="en-US" w:eastAsia="zh-CN"/>
+              </w:rPr>
+            </w:pPr>
+            <w:r>
+              <w:rPr>
+                <w:rFonts w:hint="eastAsia"/>
+                <w:vertAlign w:val="baseline"/>
+                <w:lang w:val="en-US" w:eastAsia="zh-CN"/>
+              </w:rPr>
+              <w:t>预留（未知）</w:t>
+            </w:r>
+          </w:p>
+        </w:tc>
+      </w:tr>
+    </w:tbl>
+    <w:p>
+      <w:pPr>
+        <w:rPr>
+          <w:rFonts w:hint="eastAsia"/>
+          <w:lang w:val="en-US" w:eastAsia="zh-CN"/>
+        </w:rPr>
+      </w:pPr>
+    </w:p>
+    <w:p>
+      <w:pPr>
+        <w:rPr>
+          <w:rFonts w:hint="eastAsia"/>
+          <w:lang w:val="en-US" w:eastAsia="zh-CN"/>
+        </w:rPr>
+      </w:pPr>
+      <w:r>
+        <w:rPr>
+          <w:rFonts w:hint="eastAsia"/>
+          <w:lang w:val="en-US" w:eastAsia="zh-CN"/>
+        </w:rPr>
+        <w:t>内置射频模块型号：</w:t>
+      </w:r>
+    </w:p>
+    <w:tbl>
+      <w:tblPr>
+        <w:tblStyle w:val="4"/>
+        <w:tblW w:w="0" w:type="auto"/>
+        <w:tblInd w:w="0" w:type="dxa"/>
+        <w:tblBorders>
+          <w:top w:val="single" w:color="auto" w:sz="4" w:space="0"/>
+          <w:left w:val="single" w:color="auto" w:sz="4" w:space="0"/>
+          <w:bottom w:val="single" w:color="auto" w:sz="4" w:space="0"/>
+          <w:right w:val="single" w:color="auto" w:sz="4" w:space="0"/>
+          <w:insideH w:val="single" w:color="auto" w:sz="4" w:space="0"/>
+          <w:insideV w:val="single" w:color="auto" w:sz="4" w:space="0"/>
+        </w:tblBorders>
+        <w:tblLayout w:type="autofit"/>
+        <w:tblCellMar>
+          <w:left w:w="108" w:type="dxa"/>
+          <w:right w:w="108" w:type="dxa"/>
+        </w:tblCellMar>
+      </w:tblPr>
+      <w:tblGrid>
+        <w:gridCol w:w="4261"/>
+        <w:gridCol w:w="4261"/>
+      </w:tblGrid>
+      <w:tr>
+        <w:tblPrEx>
+          <w:tblBorders>
+            <w:top w:val="single" w:color="auto" w:sz="4" w:space="0"/>
+            <w:left w:val="single" w:color="auto" w:sz="4" w:space="0"/>
+            <w:bottom w:val="single" w:color="auto" w:sz="4" w:space="0"/>
+            <w:right w:val="single" w:color="auto" w:sz="4" w:space="0"/>
+            <w:insideH w:val="single" w:color="auto" w:sz="4" w:space="0"/>
+            <w:insideV w:val="single" w:color="auto" w:sz="4" w:space="0"/>
+          </w:tblBorders>
+          <w:tblCellMar>
+            <w:left w:w="108" w:type="dxa"/>
+            <w:right w:w="108" w:type="dxa"/>
+          </w:tblCellMar>
+        </w:tblPrEx>
+        <w:tc>
+          <w:tcPr>
+            <w:tcW w:w="4261" w:type="dxa"/>
+          </w:tcPr>
+          <w:p>
+            <w:pPr>
+              <w:rPr>
+                <w:rFonts w:hint="default"/>
+                <w:vertAlign w:val="baseline"/>
+                <w:lang w:val="en-US" w:eastAsia="zh-CN"/>
+              </w:rPr>
+            </w:pPr>
+            <w:r>
+              <w:rPr>
+                <w:rFonts w:hint="eastAsia"/>
+                <w:vertAlign w:val="baseline"/>
+                <w:lang w:val="en-US" w:eastAsia="zh-CN"/>
+              </w:rPr>
+              <w:t>编号</w:t>
+            </w:r>
+          </w:p>
+        </w:tc>
+        <w:tc>
+          <w:tcPr>
+            <w:tcW w:w="4261" w:type="dxa"/>
+          </w:tcPr>
+          <w:p>
+            <w:pPr>
+              <w:rPr>
+                <w:rFonts w:hint="default"/>
+                <w:vertAlign w:val="baseline"/>
+                <w:lang w:val="en-US" w:eastAsia="zh-CN"/>
+              </w:rPr>
+            </w:pPr>
+            <w:r>
+              <w:rPr>
+                <w:rFonts w:hint="eastAsia"/>
+                <w:vertAlign w:val="baseline"/>
+                <w:lang w:val="en-US" w:eastAsia="zh-CN"/>
+              </w:rPr>
+              <w:t>内置射频模块型号</w:t>
+            </w:r>
+          </w:p>
+        </w:tc>
+      </w:tr>
+      <w:tr>
+        <w:tblPrEx>
+          <w:tblBorders>
+            <w:top w:val="single" w:color="auto" w:sz="4" w:space="0"/>
+            <w:left w:val="single" w:color="auto" w:sz="4" w:space="0"/>
+            <w:bottom w:val="single" w:color="auto" w:sz="4" w:space="0"/>
+            <w:right w:val="single" w:color="auto" w:sz="4" w:space="0"/>
+            <w:insideH w:val="single" w:color="auto" w:sz="4" w:space="0"/>
+            <w:insideV w:val="single" w:color="auto" w:sz="4" w:space="0"/>
+          </w:tblBorders>
+          <w:tblCellMar>
+            <w:left w:w="108" w:type="dxa"/>
+            <w:right w:w="108" w:type="dxa"/>
+          </w:tblCellMar>
+        </w:tblPrEx>
+        <w:tc>
+          <w:tcPr>
+            <w:tcW w:w="4261" w:type="dxa"/>
+          </w:tcPr>
+          <w:p>
+            <w:pPr>
+              <w:rPr>
+                <w:rFonts w:hint="default"/>
+                <w:vertAlign w:val="baseline"/>
+                <w:lang w:val="en-US" w:eastAsia="zh-CN"/>
+              </w:rPr>
+            </w:pPr>
+            <w:r>
+              <w:rPr>
+                <w:rFonts w:hint="eastAsia"/>
+                <w:vertAlign w:val="baseline"/>
+                <w:lang w:val="en-US" w:eastAsia="zh-CN"/>
+              </w:rPr>
+              <w:t>0x00</w:t>
+            </w:r>
+          </w:p>
+        </w:tc>
+        <w:tc>
+          <w:tcPr>
+            <w:tcW w:w="4261" w:type="dxa"/>
+          </w:tcPr>
+          <w:p>
+            <w:pPr>
+              <w:rPr>
+                <w:rFonts w:hint="default"/>
+                <w:vertAlign w:val="baseline"/>
+                <w:lang w:val="en-US" w:eastAsia="zh-CN"/>
+              </w:rPr>
+            </w:pPr>
+            <w:r>
+              <w:rPr>
+                <w:rFonts w:hint="eastAsia"/>
+                <w:vertAlign w:val="baseline"/>
+                <w:lang w:val="en-US" w:eastAsia="zh-CN"/>
+              </w:rPr>
+              <w:t>Unknown</w:t>
+            </w:r>
+          </w:p>
+        </w:tc>
+      </w:tr>
+      <w:tr>
+        <w:tblPrEx>
+          <w:tblBorders>
+            <w:top w:val="single" w:color="auto" w:sz="4" w:space="0"/>
+            <w:left w:val="single" w:color="auto" w:sz="4" w:space="0"/>
+            <w:bottom w:val="single" w:color="auto" w:sz="4" w:space="0"/>
+            <w:right w:val="single" w:color="auto" w:sz="4" w:space="0"/>
+            <w:insideH w:val="single" w:color="auto" w:sz="4" w:space="0"/>
+            <w:insideV w:val="single" w:color="auto" w:sz="4" w:space="0"/>
+          </w:tblBorders>
+          <w:tblCellMar>
+            <w:left w:w="108" w:type="dxa"/>
+            <w:right w:w="108" w:type="dxa"/>
+          </w:tblCellMar>
+        </w:tblPrEx>
+        <w:tc>
+          <w:tcPr>
+            <w:tcW w:w="4261" w:type="dxa"/>
+          </w:tcPr>
+          <w:p>
+            <w:pPr>
+              <w:rPr>
+                <w:rFonts w:hint="eastAsia"/>
+                <w:vertAlign w:val="baseline"/>
+                <w:lang w:val="en-US" w:eastAsia="zh-CN"/>
+              </w:rPr>
+            </w:pPr>
+            <w:r>
+              <w:rPr>
+                <w:rFonts w:hint="eastAsia"/>
+                <w:vertAlign w:val="baseline"/>
+                <w:lang w:val="en-US" w:eastAsia="zh-CN"/>
+              </w:rPr>
+              <w:t>0x00</w:t>
+            </w:r>
+          </w:p>
+        </w:tc>
+        <w:tc>
+          <w:tcPr>
+            <w:tcW w:w="4261" w:type="dxa"/>
+          </w:tcPr>
+          <w:p>
+            <w:pPr>
+              <w:rPr>
+                <w:rFonts w:hint="default"/>
+                <w:vertAlign w:val="baseline"/>
+                <w:lang w:val="en-US" w:eastAsia="zh-CN"/>
+              </w:rPr>
+            </w:pPr>
+            <w:r>
+              <w:rPr>
+                <w:rFonts w:hint="eastAsia"/>
+                <w:vertAlign w:val="baseline"/>
+                <w:lang w:val="en-US" w:eastAsia="zh-CN"/>
+              </w:rPr>
+              <w:t>CC2500</w:t>
+            </w:r>
+          </w:p>
+        </w:tc>
+      </w:tr>
+      <w:tr>
+        <w:tblPrEx>
+          <w:tblBorders>
+            <w:top w:val="single" w:color="auto" w:sz="4" w:space="0"/>
+            <w:left w:val="single" w:color="auto" w:sz="4" w:space="0"/>
+            <w:bottom w:val="single" w:color="auto" w:sz="4" w:space="0"/>
+            <w:right w:val="single" w:color="auto" w:sz="4" w:space="0"/>
+            <w:insideH w:val="single" w:color="auto" w:sz="4" w:space="0"/>
+            <w:insideV w:val="single" w:color="auto" w:sz="4" w:space="0"/>
+          </w:tblBorders>
+          <w:tblCellMar>
+            <w:left w:w="108" w:type="dxa"/>
+            <w:right w:w="108" w:type="dxa"/>
+          </w:tblCellMar>
+        </w:tblPrEx>
+        <w:tc>
+          <w:tcPr>
+            <w:tcW w:w="4261" w:type="dxa"/>
+          </w:tcPr>
+          <w:p>
+            <w:pPr>
+              <w:rPr>
+                <w:rFonts w:hint="eastAsia"/>
+                <w:vertAlign w:val="baseline"/>
+                <w:lang w:val="en-US" w:eastAsia="zh-CN"/>
+              </w:rPr>
+            </w:pPr>
+            <w:r>
+              <w:rPr>
+                <w:rFonts w:hint="eastAsia"/>
+                <w:vertAlign w:val="baseline"/>
+                <w:lang w:val="en-US" w:eastAsia="zh-CN"/>
+              </w:rPr>
+              <w:t>0x00</w:t>
+            </w:r>
+          </w:p>
+        </w:tc>
+        <w:tc>
+          <w:tcPr>
+            <w:tcW w:w="4261" w:type="dxa"/>
+          </w:tcPr>
+          <w:p>
+            <w:pPr>
+              <w:rPr>
+                <w:rFonts w:hint="default"/>
+                <w:vertAlign w:val="baseline"/>
+                <w:lang w:val="en-US" w:eastAsia="zh-CN"/>
+              </w:rPr>
+            </w:pPr>
+            <w:r>
+              <w:rPr>
+                <w:rFonts w:hint="eastAsia"/>
+                <w:vertAlign w:val="baseline"/>
+                <w:lang w:val="en-US" w:eastAsia="zh-CN"/>
+              </w:rPr>
+              <w:t>SX1280</w:t>
+            </w:r>
+          </w:p>
+        </w:tc>
+      </w:tr>
+      <w:tr>
+        <w:tblPrEx>
+          <w:tblBorders>
+            <w:top w:val="single" w:color="auto" w:sz="4" w:space="0"/>
+            <w:left w:val="single" w:color="auto" w:sz="4" w:space="0"/>
+            <w:bottom w:val="single" w:color="auto" w:sz="4" w:space="0"/>
+            <w:right w:val="single" w:color="auto" w:sz="4" w:space="0"/>
+            <w:insideH w:val="single" w:color="auto" w:sz="4" w:space="0"/>
+            <w:insideV w:val="single" w:color="auto" w:sz="4" w:space="0"/>
+          </w:tblBorders>
+          <w:tblCellMar>
+            <w:left w:w="108" w:type="dxa"/>
+            <w:right w:w="108" w:type="dxa"/>
+          </w:tblCellMar>
+        </w:tblPrEx>
+        <w:tc>
+          <w:tcPr>
+            <w:tcW w:w="4261" w:type="dxa"/>
+          </w:tcPr>
+          <w:p>
+            <w:pPr>
+              <w:rPr>
+                <w:rFonts w:hint="default"/>
+                <w:vertAlign w:val="baseline"/>
+                <w:lang w:val="en-US" w:eastAsia="zh-CN"/>
+              </w:rPr>
+            </w:pPr>
+            <w:r>
+              <w:rPr>
+                <w:rFonts w:hint="eastAsia"/>
+                <w:vertAlign w:val="baseline"/>
+                <w:lang w:val="en-US" w:eastAsia="zh-CN"/>
+              </w:rPr>
+              <w:t>其他</w:t>
+            </w:r>
+          </w:p>
+        </w:tc>
+        <w:tc>
+          <w:tcPr>
+            <w:tcW w:w="4261" w:type="dxa"/>
+          </w:tcPr>
+          <w:p>
+            <w:pPr>
+              <w:rPr>
+                <w:rFonts w:hint="default"/>
+                <w:vertAlign w:val="baseline"/>
+                <w:lang w:val="en-US" w:eastAsia="zh-CN"/>
+              </w:rPr>
+            </w:pPr>
+            <w:r>
+              <w:rPr>
+                <w:rFonts w:hint="eastAsia"/>
+                <w:vertAlign w:val="baseline"/>
+                <w:lang w:val="en-US" w:eastAsia="zh-CN"/>
+              </w:rPr>
+              <w:t>预留（未知）</w:t>
+            </w:r>
+          </w:p>
+        </w:tc>
+      </w:tr>
+    </w:tbl>
+    <w:p>
+      <w:pPr>
+        <w:rPr>
+          <w:rFonts w:hint="eastAsia"/>
+          <w:lang w:val="en-US" w:eastAsia="zh-CN"/>
+        </w:rPr>
+      </w:pPr>
+    </w:p>
+    <w:p>
+      <w:pPr>
+        <w:rPr>
+          <w:rFonts w:hint="eastAsia"/>
+          <w:lang w:val="en-US" w:eastAsia="zh-CN"/>
+        </w:rPr>
+      </w:pPr>
+      <w:r>
+        <w:rPr>
+          <w:rFonts w:hint="eastAsia"/>
+          <w:lang w:val="en-US" w:eastAsia="zh-CN"/>
+        </w:rPr>
+        <w:t>左右手油门杆：</w:t>
+      </w:r>
+    </w:p>
+    <w:tbl>
+      <w:tblPr>
+        <w:tblStyle w:val="4"/>
+        <w:tblW w:w="0" w:type="auto"/>
+        <w:tblInd w:w="0" w:type="dxa"/>
+        <w:tblBorders>
+          <w:top w:val="single" w:color="auto" w:sz="4" w:space="0"/>
+          <w:left w:val="single" w:color="auto" w:sz="4" w:space="0"/>
+          <w:bottom w:val="single" w:color="auto" w:sz="4" w:space="0"/>
+          <w:right w:val="single" w:color="auto" w:sz="4" w:space="0"/>
+          <w:insideH w:val="single" w:color="auto" w:sz="4" w:space="0"/>
+          <w:insideV w:val="single" w:color="auto" w:sz="4" w:space="0"/>
+        </w:tblBorders>
+        <w:tblLayout w:type="autofit"/>
+        <w:tblCellMar>
+          <w:left w:w="108" w:type="dxa"/>
+          <w:right w:w="108" w:type="dxa"/>
+        </w:tblCellMar>
+      </w:tblPr>
+      <w:tblGrid>
+        <w:gridCol w:w="4261"/>
+        <w:gridCol w:w="4261"/>
+      </w:tblGrid>
+      <w:tr>
+        <w:tblPrEx>
+          <w:tblBorders>
+            <w:top w:val="single" w:color="auto" w:sz="4" w:space="0"/>
+            <w:left w:val="single" w:color="auto" w:sz="4" w:space="0"/>
+            <w:bottom w:val="single" w:color="auto" w:sz="4" w:space="0"/>
+            <w:right w:val="single" w:color="auto" w:sz="4" w:space="0"/>
+            <w:insideH w:val="single" w:color="auto" w:sz="4" w:space="0"/>
+            <w:insideV w:val="single" w:color="auto" w:sz="4" w:space="0"/>
+          </w:tblBorders>
+        </w:tblPrEx>
+        <w:tc>
+          <w:tcPr>
+            <w:tcW w:w="4261" w:type="dxa"/>
+          </w:tcPr>
+          <w:p>
+            <w:pPr>
+              <w:rPr>
+                <w:rFonts w:hint="default"/>
+                <w:vertAlign w:val="baseline"/>
+                <w:lang w:val="en-US" w:eastAsia="zh-CN"/>
+              </w:rPr>
+            </w:pPr>
+            <w:r>
+              <w:rPr>
+                <w:rFonts w:hint="eastAsia"/>
+                <w:vertAlign w:val="baseline"/>
+                <w:lang w:val="en-US" w:eastAsia="zh-CN"/>
+              </w:rPr>
+              <w:t>编号</w:t>
+            </w:r>
+          </w:p>
+        </w:tc>
+        <w:tc>
+          <w:tcPr>
+            <w:tcW w:w="4261" w:type="dxa"/>
+          </w:tcPr>
+          <w:p>
+            <w:pPr>
+              <w:rPr>
+                <w:rFonts w:hint="default"/>
+                <w:vertAlign w:val="baseline"/>
+                <w:lang w:val="en-US" w:eastAsia="zh-CN"/>
+              </w:rPr>
+            </w:pPr>
+            <w:r>
+              <w:rPr>
+                <w:rFonts w:hint="eastAsia"/>
+                <w:vertAlign w:val="baseline"/>
+                <w:lang w:val="en-US" w:eastAsia="zh-CN"/>
+              </w:rPr>
+              <w:t>左右手油门杆位置</w:t>
+            </w:r>
+          </w:p>
+        </w:tc>
+      </w:tr>
+      <w:tr>
+        <w:tblPrEx>
+          <w:tblBorders>
+            <w:top w:val="single" w:color="auto" w:sz="4" w:space="0"/>
+            <w:left w:val="single" w:color="auto" w:sz="4" w:space="0"/>
+            <w:bottom w:val="single" w:color="auto" w:sz="4" w:space="0"/>
+            <w:right w:val="single" w:color="auto" w:sz="4" w:space="0"/>
+            <w:insideH w:val="single" w:color="auto" w:sz="4" w:space="0"/>
+            <w:insideV w:val="single" w:color="auto" w:sz="4" w:space="0"/>
+          </w:tblBorders>
+          <w:tblCellMar>
+            <w:left w:w="108" w:type="dxa"/>
+            <w:right w:w="108" w:type="dxa"/>
+          </w:tblCellMar>
+        </w:tblPrEx>
+        <w:tc>
+          <w:tcPr>
+            <w:tcW w:w="4261" w:type="dxa"/>
+          </w:tcPr>
+          <w:p>
+            <w:pPr>
+              <w:rPr>
+                <w:rFonts w:hint="default"/>
+                <w:vertAlign w:val="baseline"/>
+                <w:lang w:val="en-US" w:eastAsia="zh-CN"/>
+              </w:rPr>
+            </w:pPr>
+            <w:r>
+              <w:rPr>
+                <w:rFonts w:hint="eastAsia"/>
+                <w:vertAlign w:val="baseline"/>
+                <w:lang w:val="en-US" w:eastAsia="zh-CN"/>
+              </w:rPr>
+              <w:t>0x00</w:t>
+            </w:r>
+          </w:p>
+        </w:tc>
+        <w:tc>
+          <w:tcPr>
+            <w:tcW w:w="4261" w:type="dxa"/>
+          </w:tcPr>
+          <w:p>
+            <w:pPr>
+              <w:rPr>
+                <w:rFonts w:hint="default"/>
+                <w:vertAlign w:val="baseline"/>
+                <w:lang w:val="en-US" w:eastAsia="zh-CN"/>
+              </w:rPr>
+            </w:pPr>
+            <w:r>
+              <w:rPr>
+                <w:rFonts w:hint="eastAsia"/>
+                <w:vertAlign w:val="baseline"/>
+                <w:lang w:val="en-US" w:eastAsia="zh-CN"/>
+              </w:rPr>
+              <w:t>左手油门</w:t>
+            </w:r>
+          </w:p>
+        </w:tc>
+      </w:tr>
+      <w:tr>
+        <w:tblPrEx>
+          <w:tblBorders>
+            <w:top w:val="single" w:color="auto" w:sz="4" w:space="0"/>
+            <w:left w:val="single" w:color="auto" w:sz="4" w:space="0"/>
+            <w:bottom w:val="single" w:color="auto" w:sz="4" w:space="0"/>
+            <w:right w:val="single" w:color="auto" w:sz="4" w:space="0"/>
+            <w:insideH w:val="single" w:color="auto" w:sz="4" w:space="0"/>
+            <w:insideV w:val="single" w:color="auto" w:sz="4" w:space="0"/>
+          </w:tblBorders>
+        </w:tblPrEx>
+        <w:tc>
+          <w:tcPr>
+            <w:tcW w:w="4261" w:type="dxa"/>
+          </w:tcPr>
+          <w:p>
+            <w:pPr>
+              <w:rPr>
+                <w:rFonts w:hint="default"/>
+                <w:vertAlign w:val="baseline"/>
+                <w:lang w:val="en-US" w:eastAsia="zh-CN"/>
+              </w:rPr>
+            </w:pPr>
+            <w:r>
+              <w:rPr>
+                <w:rFonts w:hint="eastAsia"/>
+                <w:vertAlign w:val="baseline"/>
+                <w:lang w:val="en-US" w:eastAsia="zh-CN"/>
+              </w:rPr>
+              <w:t>0x01</w:t>
+            </w:r>
+          </w:p>
+        </w:tc>
+        <w:tc>
+          <w:tcPr>
+            <w:tcW w:w="4261" w:type="dxa"/>
+          </w:tcPr>
+          <w:p>
+            <w:pPr>
+              <w:rPr>
+                <w:rFonts w:hint="default"/>
+                <w:vertAlign w:val="baseline"/>
+                <w:lang w:val="en-US" w:eastAsia="zh-CN"/>
+              </w:rPr>
+            </w:pPr>
+            <w:r>
+              <w:rPr>
+                <w:rFonts w:hint="eastAsia"/>
+                <w:vertAlign w:val="baseline"/>
+                <w:lang w:val="en-US" w:eastAsia="zh-CN"/>
+              </w:rPr>
+              <w:t>右手油门</w:t>
+            </w:r>
+          </w:p>
+        </w:tc>
+      </w:tr>
+    </w:tbl>
+    <w:p>
+      <w:pPr>
+        <w:rPr>
+          <w:rFonts w:hint="eastAsia"/>
+          <w:lang w:val="en-US" w:eastAsia="zh-CN"/>
+        </w:rPr>
+      </w:pPr>
+      <w:r>
+        <w:rPr>
+          <w:rFonts w:hint="eastAsia"/>
+          <w:lang w:val="en-US" w:eastAsia="zh-CN"/>
+        </w:rPr>
+        <w:br w:type="page"/>
+      </w:r>
+    </w:p>
+    <w:p>
+      <w:pPr>
+        <w:rPr>
           <w:rFonts w:hint="default"/>
           <w:lang w:val="en-US" w:eastAsia="zh-CN"/>
         </w:rPr>
@@ -4980,7 +6774,7 @@
     <w:p>
       <w:pPr>
         <w:rPr>
-          <w:rFonts w:hint="default" w:ascii="Consolas" w:hAnsi="Consolas" w:cs="Consolas"/>
+          <w:rFonts w:hint="eastAsia" w:ascii="Consolas" w:hAnsi="Consolas" w:cs="Consolas"/>
           <w:lang w:val="en-US" w:eastAsia="zh-CN"/>
         </w:rPr>
       </w:pPr>
@@ -5039,6 +6833,142 @@
           <w:lang w:val="en-US" w:eastAsia="zh-CN"/>
         </w:rPr>
         <w:t>C</w:t>
+      </w:r>
+    </w:p>
+    <w:p>
+      <w:pPr>
+        <w:rPr>
+          <w:rFonts w:hint="eastAsia" w:ascii="Consolas" w:hAnsi="Consolas" w:cs="Consolas"/>
+          <w:lang w:val="en-US" w:eastAsia="zh-CN"/>
+        </w:rPr>
+      </w:pPr>
+    </w:p>
+    <w:p>
+      <w:pPr>
+        <w:rPr>
+          <w:rFonts w:hint="eastAsia" w:ascii="Consolas" w:hAnsi="Consolas" w:cs="Consolas"/>
+          <w:lang w:val="en-US" w:eastAsia="zh-CN"/>
+        </w:rPr>
+      </w:pPr>
+    </w:p>
+    <w:p>
+      <w:pPr>
+        <w:rPr>
+          <w:rFonts w:hint="eastAsia" w:ascii="Consolas" w:hAnsi="Consolas" w:cs="Consolas"/>
+          <w:lang w:val="en-US" w:eastAsia="zh-CN"/>
+        </w:rPr>
+      </w:pPr>
+      <w:r>
+        <w:rPr>
+          <w:rFonts w:hint="eastAsia" w:ascii="Consolas" w:hAnsi="Consolas" w:cs="Consolas"/>
+          <w:lang w:val="en-US" w:eastAsia="zh-CN"/>
+        </w:rPr>
+        <w:t>/*遥控器型号、版本信息区*/</w:t>
+      </w:r>
+    </w:p>
+    <w:p>
+      <w:pPr>
+        <w:rPr>
+          <w:rFonts w:hint="default" w:ascii="Consolas" w:hAnsi="Consolas" w:cs="Consolas"/>
+          <w:lang w:val="en-US" w:eastAsia="zh-CN"/>
+        </w:rPr>
+      </w:pPr>
+      <w:r>
+        <w:rPr>
+          <w:rFonts w:hint="default" w:ascii="Consolas" w:hAnsi="Consolas" w:cs="Consolas"/>
+          <w:lang w:val="en-US" w:eastAsia="zh-CN"/>
+        </w:rPr>
+        <w:t>#define FIRST_FLASH_MARK_ADDR           0x8007A00</w:t>
+      </w:r>
+    </w:p>
+    <w:p>
+      <w:pPr>
+        <w:rPr>
+          <w:rFonts w:hint="default" w:ascii="Consolas" w:hAnsi="Consolas" w:cs="Consolas"/>
+          <w:lang w:val="en-US" w:eastAsia="zh-CN"/>
+        </w:rPr>
+      </w:pPr>
+      <w:r>
+        <w:rPr>
+          <w:rFonts w:hint="default" w:ascii="Consolas" w:hAnsi="Consolas" w:cs="Consolas"/>
+          <w:lang w:val="en-US" w:eastAsia="zh-CN"/>
+        </w:rPr>
+        <w:t>#define LITE_RADIO_HARDWARE_TYPE_ADDR   0x8007A02</w:t>
+      </w:r>
+    </w:p>
+    <w:p>
+      <w:pPr>
+        <w:rPr>
+          <w:rFonts w:hint="default" w:ascii="Consolas" w:hAnsi="Consolas" w:cs="Consolas"/>
+          <w:lang w:val="en-US" w:eastAsia="zh-CN"/>
+        </w:rPr>
+      </w:pPr>
+      <w:r>
+        <w:rPr>
+          <w:rFonts w:hint="default" w:ascii="Consolas" w:hAnsi="Consolas" w:cs="Consolas"/>
+          <w:lang w:val="en-US" w:eastAsia="zh-CN"/>
+        </w:rPr>
+        <w:t>#define INTERNAL_RADIO_TYPE_ADDR        0x8007A04</w:t>
+      </w:r>
+    </w:p>
+    <w:p>
+      <w:pPr>
+        <w:rPr>
+          <w:rFonts w:hint="default" w:ascii="Consolas" w:hAnsi="Consolas" w:cs="Consolas"/>
+          <w:lang w:val="en-US" w:eastAsia="zh-CN"/>
+        </w:rPr>
+      </w:pPr>
+      <w:r>
+        <w:rPr>
+          <w:rFonts w:hint="default" w:ascii="Consolas" w:hAnsi="Consolas" w:cs="Consolas"/>
+          <w:lang w:val="en-US" w:eastAsia="zh-CN"/>
+        </w:rPr>
+        <w:t>#define THROTTLE_ROCKER_POSITION_ADDR   0x8007A06</w:t>
+      </w:r>
+    </w:p>
+    <w:p>
+      <w:pPr>
+        <w:rPr>
+          <w:rFonts w:hint="default" w:ascii="Consolas" w:hAnsi="Consolas" w:cs="Consolas"/>
+          <w:lang w:val="en-US" w:eastAsia="zh-CN"/>
+        </w:rPr>
+      </w:pPr>
+      <w:r>
+        <w:rPr>
+          <w:rFonts w:hint="default" w:ascii="Consolas" w:hAnsi="Consolas" w:cs="Consolas"/>
+          <w:lang w:val="en-US" w:eastAsia="zh-CN"/>
+        </w:rPr>
+        <w:t>#define HARDWARE_MAJOR_VERSION_ADDR     0x8007A08</w:t>
+      </w:r>
+    </w:p>
+    <w:p>
+      <w:pPr>
+        <w:rPr>
+          <w:rFonts w:hint="default" w:ascii="Consolas" w:hAnsi="Consolas" w:cs="Consolas"/>
+          <w:lang w:val="en-US" w:eastAsia="zh-CN"/>
+        </w:rPr>
+      </w:pPr>
+      <w:r>
+        <w:rPr>
+          <w:rFonts w:hint="default" w:ascii="Consolas" w:hAnsi="Consolas" w:cs="Consolas"/>
+          <w:lang w:val="en-US" w:eastAsia="zh-CN"/>
+        </w:rPr>
+        <w:t>#define HARDWARE_MINOR_VERSION_ADDR     0x8007A10</w:t>
+      </w:r>
+    </w:p>
+    <w:p>
+      <w:pPr>
+        <w:rPr>
+          <w:rFonts w:hint="default" w:ascii="Consolas" w:hAnsi="Consolas" w:cs="Consolas"/>
+          <w:lang w:val="en-US" w:eastAsia="zh-CN"/>
+        </w:rPr>
+      </w:pPr>
+      <w:r>
+        <w:rPr>
+          <w:rFonts w:hint="default" w:ascii="Consolas" w:hAnsi="Consolas" w:cs="Consolas"/>
+          <w:lang w:val="en-US" w:eastAsia="zh-CN"/>
+        </w:rPr>
+        <w:t>#define HARDWARE_PATCH_VERSION_ADDR     0x8007A12</w:t>
       </w:r>
     </w:p>
     <w:p>
@@ -5382,8 +7312,6 @@
         </w:rPr>
         <w:t>(uint8_t)(POWERMGNT.currPower()),</w:t>
       </w:r>
-      <w:bookmarkStart w:id="0" w:name="_GoBack"/>
-      <w:bookmarkEnd w:id="0"/>
     </w:p>
     <w:p>
       <w:pPr>
@@ -7054,7 +8982,7 @@
         <a:sysClr val="windowText" lastClr="000000"/>
       </a:dk1>
       <a:lt1>
-        <a:sysClr val="window" lastClr="FFFFFF"/>
+        <a:sysClr val="window" lastClr="CCE8CF"/>
       </a:lt1>
       <a:dk2>
         <a:srgbClr val="44546A"/>

</xml_diff>